<commit_message>
Updated resumes and added file for Reagan
</commit_message>
<xml_diff>
--- a/downloads/jgocoResume.docx
+++ b/downloads/jgocoResume.docx
@@ -1,6 +1,6 @@
 
 <file path=word/document.xml><?xml version="1.0" encoding="utf-8"?>
-<w:document xmlns:mc="http://schemas.openxmlformats.org/markup-compatibility/2006" xmlns:o="urn:schemas-microsoft-com:office:office" xmlns:r="http://schemas.openxmlformats.org/officeDocument/2006/relationships" xmlns:m="http://schemas.openxmlformats.org/officeDocument/2006/math" xmlns:v="urn:schemas-microsoft-com:vml" xmlns:wp="http://schemas.openxmlformats.org/drawingml/2006/wordprocessingDrawing" xmlns:w10="urn:schemas-microsoft-com:office:word" xmlns:w="http://schemas.openxmlformats.org/wordprocessingml/2006/main" xmlns:wne="http://schemas.microsoft.com/office/word/2006/wordml" xmlns:sl="http://schemas.openxmlformats.org/schemaLibrary/2006/main" xmlns:a="http://schemas.openxmlformats.org/drawingml/2006/main" xmlns:pic="http://schemas.openxmlformats.org/drawingml/2006/picture" xmlns:c="http://schemas.openxmlformats.org/drawingml/2006/chart" xmlns:lc="http://schemas.openxmlformats.org/drawingml/2006/lockedCanvas" xmlns:dgm="http://schemas.openxmlformats.org/drawingml/2006/diagram" xmlns:wps="http://schemas.microsoft.com/office/word/2010/wordprocessingShape" xmlns:wpg="http://schemas.microsoft.com/office/word/2010/wordprocessingGroup" xmlns:w14="http://schemas.microsoft.com/office/word/2010/wordml" xmlns:w15="http://schemas.microsoft.com/office/word/2012/wordml">
+<w:document xmlns:mc="http://schemas.openxmlformats.org/markup-compatibility/2006" xmlns:o="urn:schemas-microsoft-com:office:office" xmlns:r="http://schemas.openxmlformats.org/officeDocument/2006/relationships" xmlns:m="http://schemas.openxmlformats.org/officeDocument/2006/math" xmlns:v="urn:schemas-microsoft-com:vml" xmlns:wp="http://schemas.openxmlformats.org/drawingml/2006/wordprocessingDrawing" xmlns:w10="urn:schemas-microsoft-com:office:word" xmlns:w="http://schemas.openxmlformats.org/wordprocessingml/2006/main" xmlns:wne="http://schemas.microsoft.com/office/word/2006/wordml" xmlns:sl="http://schemas.openxmlformats.org/schemaLibrary/2006/main" xmlns:a="http://schemas.openxmlformats.org/drawingml/2006/main" xmlns:pic="http://schemas.openxmlformats.org/drawingml/2006/picture" xmlns:c="http://schemas.openxmlformats.org/drawingml/2006/chart" xmlns:lc="http://schemas.openxmlformats.org/drawingml/2006/lockedCanvas" xmlns:dgm="http://schemas.openxmlformats.org/drawingml/2006/diagram" xmlns:wps="http://schemas.microsoft.com/office/word/2010/wordprocessingShape" xmlns:wpg="http://schemas.microsoft.com/office/word/2010/wordprocessingGroup" xmlns:w14="http://schemas.microsoft.com/office/word/2010/wordml" xmlns:w15="http://schemas.microsoft.com/office/word/2012/wordml" xmlns:w16="http://schemas.microsoft.com/office/word/2018/wordml" xmlns:w16cex="http://schemas.microsoft.com/office/word/2018/wordml/cex" xmlns:w16cid="http://schemas.microsoft.com/office/word/2016/wordml/cid" xmlns:cr="http://schemas.microsoft.com/office/comments/2020/reactions">
   <w:body>
     <w:p>
       <w:pPr>
@@ -114,7 +114,7 @@
           <w:szCs w:val="20"/>
           <w:rtl w:val="0"/>
         </w:rPr>
-        <w:t xml:space="preserve">Computer science student at UMBC and Client services Intern with Maryland Department of IT</w:t>
+        <w:t xml:space="preserve">Computer Science BS with minor in Economics from University of Maryland, Baltimore County</w:t>
       </w:r>
     </w:p>
     <w:p>
@@ -759,7 +759,7 @@
 </file>
 
 <file path=word/numbering.xml><?xml version="1.0" encoding="utf-8"?>
-<w:numbering xmlns:mc="http://schemas.openxmlformats.org/markup-compatibility/2006" xmlns:o="urn:schemas-microsoft-com:office:office" xmlns:r="http://schemas.openxmlformats.org/officeDocument/2006/relationships" xmlns:m="http://schemas.openxmlformats.org/officeDocument/2006/math" xmlns:v="urn:schemas-microsoft-com:vml" xmlns:wp="http://schemas.openxmlformats.org/drawingml/2006/wordprocessingDrawing" xmlns:w10="urn:schemas-microsoft-com:office:word" xmlns:w="http://schemas.openxmlformats.org/wordprocessingml/2006/main" xmlns:wne="http://schemas.microsoft.com/office/word/2006/wordml" xmlns:sl="http://schemas.openxmlformats.org/schemaLibrary/2006/main" xmlns:a="http://schemas.openxmlformats.org/drawingml/2006/main" xmlns:pic="http://schemas.openxmlformats.org/drawingml/2006/picture" xmlns:c="http://schemas.openxmlformats.org/drawingml/2006/chart" xmlns:lc="http://schemas.openxmlformats.org/drawingml/2006/lockedCanvas" xmlns:dgm="http://schemas.openxmlformats.org/drawingml/2006/diagram" xmlns:wps="http://schemas.microsoft.com/office/word/2010/wordprocessingShape" xmlns:wpg="http://schemas.microsoft.com/office/word/2010/wordprocessingGroup" xmlns:w14="http://schemas.microsoft.com/office/word/2010/wordml" xmlns:w15="http://schemas.microsoft.com/office/word/2012/wordml">
+<w:numbering xmlns:mc="http://schemas.openxmlformats.org/markup-compatibility/2006" xmlns:o="urn:schemas-microsoft-com:office:office" xmlns:r="http://schemas.openxmlformats.org/officeDocument/2006/relationships" xmlns:m="http://schemas.openxmlformats.org/officeDocument/2006/math" xmlns:v="urn:schemas-microsoft-com:vml" xmlns:wp="http://schemas.openxmlformats.org/drawingml/2006/wordprocessingDrawing" xmlns:w10="urn:schemas-microsoft-com:office:word" xmlns:w="http://schemas.openxmlformats.org/wordprocessingml/2006/main" xmlns:wne="http://schemas.microsoft.com/office/word/2006/wordml" xmlns:sl="http://schemas.openxmlformats.org/schemaLibrary/2006/main" xmlns:a="http://schemas.openxmlformats.org/drawingml/2006/main" xmlns:pic="http://schemas.openxmlformats.org/drawingml/2006/picture" xmlns:c="http://schemas.openxmlformats.org/drawingml/2006/chart" xmlns:lc="http://schemas.openxmlformats.org/drawingml/2006/lockedCanvas" xmlns:dgm="http://schemas.openxmlformats.org/drawingml/2006/diagram" xmlns:wps="http://schemas.microsoft.com/office/word/2010/wordprocessingShape" xmlns:wpg="http://schemas.microsoft.com/office/word/2010/wordprocessingGroup" xmlns:w14="http://schemas.microsoft.com/office/word/2010/wordml" xmlns:w15="http://schemas.microsoft.com/office/word/2012/wordml" xmlns:w16="http://schemas.microsoft.com/office/word/2018/wordml" xmlns:w16cex="http://schemas.microsoft.com/office/word/2018/wordml/cex" xmlns:w16cid="http://schemas.microsoft.com/office/word/2016/wordml/cid" xmlns:cr="http://schemas.microsoft.com/office/comments/2020/reactions">
   <w:abstractNum w:abstractNumId="1">
     <w:lvl w:ilvl="0">
       <w:start w:val="1"/>
@@ -990,7 +990,7 @@
 </file>
 
 <file path=word/styles.xml><?xml version="1.0" encoding="utf-8"?>
-<w:styles xmlns:mc="http://schemas.openxmlformats.org/markup-compatibility/2006" xmlns:o="urn:schemas-microsoft-com:office:office" xmlns:r="http://schemas.openxmlformats.org/officeDocument/2006/relationships" xmlns:m="http://schemas.openxmlformats.org/officeDocument/2006/math" xmlns:v="urn:schemas-microsoft-com:vml" xmlns:wp="http://schemas.openxmlformats.org/drawingml/2006/wordprocessingDrawing" xmlns:w10="urn:schemas-microsoft-com:office:word" xmlns:w="http://schemas.openxmlformats.org/wordprocessingml/2006/main" xmlns:wne="http://schemas.microsoft.com/office/word/2006/wordml" xmlns:sl="http://schemas.openxmlformats.org/schemaLibrary/2006/main" xmlns:a="http://schemas.openxmlformats.org/drawingml/2006/main" xmlns:pic="http://schemas.openxmlformats.org/drawingml/2006/picture" xmlns:c="http://schemas.openxmlformats.org/drawingml/2006/chart" xmlns:lc="http://schemas.openxmlformats.org/drawingml/2006/lockedCanvas" xmlns:dgm="http://schemas.openxmlformats.org/drawingml/2006/diagram" xmlns:wps="http://schemas.microsoft.com/office/word/2010/wordprocessingShape" xmlns:wpg="http://schemas.microsoft.com/office/word/2010/wordprocessingGroup" xmlns:w14="http://schemas.microsoft.com/office/word/2010/wordml" xmlns:w15="http://schemas.microsoft.com/office/word/2012/wordml">
+<w:styles xmlns:mc="http://schemas.openxmlformats.org/markup-compatibility/2006" xmlns:o="urn:schemas-microsoft-com:office:office" xmlns:r="http://schemas.openxmlformats.org/officeDocument/2006/relationships" xmlns:m="http://schemas.openxmlformats.org/officeDocument/2006/math" xmlns:v="urn:schemas-microsoft-com:vml" xmlns:wp="http://schemas.openxmlformats.org/drawingml/2006/wordprocessingDrawing" xmlns:w10="urn:schemas-microsoft-com:office:word" xmlns:w="http://schemas.openxmlformats.org/wordprocessingml/2006/main" xmlns:wne="http://schemas.microsoft.com/office/word/2006/wordml" xmlns:sl="http://schemas.openxmlformats.org/schemaLibrary/2006/main" xmlns:a="http://schemas.openxmlformats.org/drawingml/2006/main" xmlns:pic="http://schemas.openxmlformats.org/drawingml/2006/picture" xmlns:c="http://schemas.openxmlformats.org/drawingml/2006/chart" xmlns:lc="http://schemas.openxmlformats.org/drawingml/2006/lockedCanvas" xmlns:dgm="http://schemas.openxmlformats.org/drawingml/2006/diagram" xmlns:wps="http://schemas.microsoft.com/office/word/2010/wordprocessingShape" xmlns:wpg="http://schemas.microsoft.com/office/word/2010/wordprocessingGroup" xmlns:w14="http://schemas.microsoft.com/office/word/2010/wordml" xmlns:w15="http://schemas.microsoft.com/office/word/2012/wordml" xmlns:w16="http://schemas.microsoft.com/office/word/2018/wordml" xmlns:w16cex="http://schemas.microsoft.com/office/word/2018/wordml/cex" xmlns:w16cid="http://schemas.microsoft.com/office/word/2016/wordml/cid" xmlns:cr="http://schemas.microsoft.com/office/comments/2020/reactions">
   <w:docDefaults>
     <w:rPrDefault>
       <w:rPr>

</xml_diff>

<commit_message>
Updated index and resume files for.
</commit_message>
<xml_diff>
--- a/downloads/jgocoResume.docx
+++ b/downloads/jgocoResume.docx
@@ -1,6 +1,6 @@
 
 <file path=word/document.xml><?xml version="1.0" encoding="utf-8"?>
-<w:document xmlns:mc="http://schemas.openxmlformats.org/markup-compatibility/2006" xmlns:o="urn:schemas-microsoft-com:office:office" xmlns:r="http://schemas.openxmlformats.org/officeDocument/2006/relationships" xmlns:m="http://schemas.openxmlformats.org/officeDocument/2006/math" xmlns:v="urn:schemas-microsoft-com:vml" xmlns:wp="http://schemas.openxmlformats.org/drawingml/2006/wordprocessingDrawing" xmlns:w10="urn:schemas-microsoft-com:office:word" xmlns:w="http://schemas.openxmlformats.org/wordprocessingml/2006/main" xmlns:wne="http://schemas.microsoft.com/office/word/2006/wordml" xmlns:sl="http://schemas.openxmlformats.org/schemaLibrary/2006/main" xmlns:a="http://schemas.openxmlformats.org/drawingml/2006/main" xmlns:pic="http://schemas.openxmlformats.org/drawingml/2006/picture" xmlns:c="http://schemas.openxmlformats.org/drawingml/2006/chart" xmlns:lc="http://schemas.openxmlformats.org/drawingml/2006/lockedCanvas" xmlns:dgm="http://schemas.openxmlformats.org/drawingml/2006/diagram" xmlns:wps="http://schemas.microsoft.com/office/word/2010/wordprocessingShape" xmlns:wpg="http://schemas.microsoft.com/office/word/2010/wordprocessingGroup" xmlns:w14="http://schemas.microsoft.com/office/word/2010/wordml" xmlns:w15="http://schemas.microsoft.com/office/word/2012/wordml" xmlns:w16="http://schemas.microsoft.com/office/word/2018/wordml" xmlns:w16cex="http://schemas.microsoft.com/office/word/2018/wordml/cex" xmlns:w16cid="http://schemas.microsoft.com/office/word/2016/wordml/cid" xmlns:cr="http://schemas.microsoft.com/office/comments/2020/reactions">
+<w:document xmlns:mc="http://schemas.openxmlformats.org/markup-compatibility/2006" xmlns:o="urn:schemas-microsoft-com:office:office" xmlns:r="http://schemas.openxmlformats.org/officeDocument/2006/relationships" xmlns:m="http://schemas.openxmlformats.org/officeDocument/2006/math" xmlns:v="urn:schemas-microsoft-com:vml" xmlns:wp="http://schemas.openxmlformats.org/drawingml/2006/wordprocessingDrawing" xmlns:w10="urn:schemas-microsoft-com:office:word" xmlns:w="http://schemas.openxmlformats.org/wordprocessingml/2006/main" xmlns:wne="http://schemas.microsoft.com/office/word/2006/wordml" xmlns:sl="http://schemas.openxmlformats.org/schemaLibrary/2006/main" xmlns:a="http://schemas.openxmlformats.org/drawingml/2006/main" xmlns:pic="http://schemas.openxmlformats.org/drawingml/2006/picture" xmlns:c="http://schemas.openxmlformats.org/drawingml/2006/chart" xmlns:lc="http://schemas.openxmlformats.org/drawingml/2006/lockedCanvas" xmlns:dgm="http://schemas.openxmlformats.org/drawingml/2006/diagram" xmlns:wps="http://schemas.microsoft.com/office/word/2010/wordprocessingShape" xmlns:wpg="http://schemas.microsoft.com/office/word/2010/wordprocessingGroup" xmlns:w14="http://schemas.microsoft.com/office/word/2010/wordml" xmlns:w15="http://schemas.microsoft.com/office/word/2012/wordml" xmlns:w16="http://schemas.microsoft.com/office/word/2018/wordml" xmlns:w16cex="http://schemas.microsoft.com/office/word/2018/wordml/cex" xmlns:w16cid="http://schemas.microsoft.com/office/word/2016/wordml/cid" xmlns="http://schemas.microsoft.com/office/tasks/2019/documenttasks" xmlns:cr="http://schemas.microsoft.com/office/comments/2020/reactions">
   <w:body>
     <w:p>
       <w:pPr>
@@ -132,7 +132,7 @@
           <w:szCs w:val="20"/>
           <w:rtl w:val="0"/>
         </w:rPr>
-        <w:t xml:space="preserve">Hobbiest level experience in Linux system administration and Linux server management</w:t>
+        <w:t xml:space="preserve">Hobbyist level experience in Linux system administration and Linux server management</w:t>
       </w:r>
     </w:p>
     <w:p>
@@ -241,6 +241,141 @@
           <w:rtl w:val="0"/>
         </w:rPr>
         <w:t xml:space="preserve">(May 2023 -May 2024)</w:t>
+      </w:r>
+    </w:p>
+    <w:p>
+      <w:pPr>
+        <w:numPr>
+          <w:ilvl w:val="0"/>
+          <w:numId w:val="2"/>
+        </w:numPr>
+        <w:spacing w:line="240" w:lineRule="auto"/>
+        <w:ind w:left="720" w:hanging="360"/>
+        <w:rPr>
+          <w:sz w:val="20"/>
+          <w:szCs w:val="20"/>
+          <w:u w:val="none"/>
+        </w:rPr>
+      </w:pPr>
+      <w:r>
+        <w:rPr>
+          <w:sz w:val="20"/>
+          <w:szCs w:val="20"/>
+          <w:rtl w:val="0"/>
+        </w:rPr>
+        <w:t xml:space="preserve">Vulnerability Remediation and Detection using management tools such as Tenable and Tanium</w:t>
+      </w:r>
+    </w:p>
+    <w:p>
+      <w:pPr>
+        <w:numPr>
+          <w:ilvl w:val="0"/>
+          <w:numId w:val="2"/>
+        </w:numPr>
+        <w:spacing w:line="240" w:lineRule="auto"/>
+        <w:ind w:left="720" w:hanging="360"/>
+        <w:rPr>
+          <w:sz w:val="20"/>
+          <w:szCs w:val="20"/>
+          <w:u w:val="none"/>
+        </w:rPr>
+      </w:pPr>
+      <w:r>
+        <w:rPr>
+          <w:sz w:val="20"/>
+          <w:szCs w:val="20"/>
+          <w:rtl w:val="0"/>
+        </w:rPr>
+        <w:t xml:space="preserve">Windows 10 Vulnerability Remediation project focusing on reimaging of machines belonging to multiple state agencies, such as Department of Agriculture and Department of Natural Resources</w:t>
+      </w:r>
+    </w:p>
+    <w:p>
+      <w:pPr>
+        <w:numPr>
+          <w:ilvl w:val="0"/>
+          <w:numId w:val="2"/>
+        </w:numPr>
+        <w:spacing w:line="240" w:lineRule="auto"/>
+        <w:ind w:left="720" w:hanging="360"/>
+        <w:rPr>
+          <w:sz w:val="20"/>
+          <w:szCs w:val="20"/>
+          <w:u w:val="none"/>
+        </w:rPr>
+      </w:pPr>
+      <w:r>
+        <w:rPr>
+          <w:sz w:val="20"/>
+          <w:szCs w:val="20"/>
+          <w:rtl w:val="0"/>
+        </w:rPr>
+        <w:t xml:space="preserve">Remote IT Support using BomGar including remote software and OS updates</w:t>
+      </w:r>
+    </w:p>
+    <w:p>
+      <w:pPr>
+        <w:numPr>
+          <w:ilvl w:val="0"/>
+          <w:numId w:val="2"/>
+        </w:numPr>
+        <w:spacing w:line="240" w:lineRule="auto"/>
+        <w:ind w:left="720" w:hanging="360"/>
+        <w:rPr>
+          <w:sz w:val="20"/>
+          <w:szCs w:val="20"/>
+          <w:u w:val="none"/>
+        </w:rPr>
+      </w:pPr>
+      <w:r>
+        <w:rPr>
+          <w:sz w:val="20"/>
+          <w:szCs w:val="20"/>
+          <w:rtl w:val="0"/>
+        </w:rPr>
+        <w:t xml:space="preserve">Provided remediation training to apprentices</w:t>
+      </w:r>
+    </w:p>
+    <w:p>
+      <w:pPr>
+        <w:spacing w:line="240" w:lineRule="auto"/>
+        <w:rPr>
+          <w:sz w:val="20"/>
+          <w:szCs w:val="20"/>
+        </w:rPr>
+      </w:pPr>
+      <w:r>
+        <w:rPr>
+          <w:sz w:val="20"/>
+          <w:szCs w:val="20"/>
+          <w:rtl w:val="0"/>
+        </w:rPr>
+        <w:t xml:space="preserve">Talen Energy</w:t>
+      </w:r>
+    </w:p>
+    <w:p>
+      <w:pPr>
+        <w:spacing w:line="240" w:lineRule="auto"/>
+        <w:rPr>
+          <w:sz w:val="20"/>
+          <w:szCs w:val="20"/>
+        </w:rPr>
+      </w:pPr>
+      <w:r>
+        <w:rPr>
+          <w:b w:val="1"/>
+          <w:sz w:val="20"/>
+          <w:szCs w:val="20"/>
+          <w:rtl w:val="0"/>
+        </w:rPr>
+        <w:t xml:space="preserve">Cryptocurrency Specialist Intern </w:t>
+      </w:r>
+      <w:r>
+        <w:rPr>
+          <w:sz w:val="20"/>
+          <w:szCs w:val="20"/>
+          <w:rtl w:val="0"/>
+        </w:rPr>
+        <w:t xml:space="preserve">(May 2022 - Aug 2022)</w:t>
       </w:r>
     </w:p>
     <w:p>
@@ -263,7 +398,7 @@
           <w:szCs w:val="20"/>
           <w:rtl w:val="0"/>
         </w:rPr>
-        <w:t xml:space="preserve">Vulnerability Remediation and Detection using management tools such as Tenable and Tanium</w:t>
+        <w:t xml:space="preserve">Assisted in establishment of Nautilus Cryptomine powered behind the meter by the Susquehanna nuclear plant to produce 300 MW of Bitcoin mining capacity</w:t>
       </w:r>
     </w:p>
     <w:p>
@@ -286,7 +421,7 @@
           <w:szCs w:val="20"/>
           <w:rtl w:val="0"/>
         </w:rPr>
-        <w:t xml:space="preserve">Windows 10 Vulnerability Remediation project focusing on reimaging of machines belonging to multiple state agencies, such as Department of Agriculture and Department of Natural Resources</w:t>
+        <w:t xml:space="preserve">Facilitated communication between contractors and stakeholders involved in the Cumulus Campus project</w:t>
       </w:r>
     </w:p>
     <w:p>
@@ -309,141 +444,6 @@
           <w:szCs w:val="20"/>
           <w:rtl w:val="0"/>
         </w:rPr>
-        <w:t xml:space="preserve">Remote IT Support using BomGar including remote software and OS updates</w:t>
-      </w:r>
-    </w:p>
-    <w:p>
-      <w:pPr>
-        <w:numPr>
-          <w:ilvl w:val="0"/>
-          <w:numId w:val="1"/>
-        </w:numPr>
-        <w:spacing w:line="240" w:lineRule="auto"/>
-        <w:ind w:left="720" w:hanging="360"/>
-        <w:rPr>
-          <w:sz w:val="20"/>
-          <w:szCs w:val="20"/>
-          <w:u w:val="none"/>
-        </w:rPr>
-      </w:pPr>
-      <w:r>
-        <w:rPr>
-          <w:sz w:val="20"/>
-          <w:szCs w:val="20"/>
-          <w:rtl w:val="0"/>
-        </w:rPr>
-        <w:t xml:space="preserve">Provided remediation training to apprentices</w:t>
-      </w:r>
-    </w:p>
-    <w:p>
-      <w:pPr>
-        <w:spacing w:line="240" w:lineRule="auto"/>
-        <w:rPr>
-          <w:sz w:val="20"/>
-          <w:szCs w:val="20"/>
-        </w:rPr>
-      </w:pPr>
-      <w:r>
-        <w:rPr>
-          <w:sz w:val="20"/>
-          <w:szCs w:val="20"/>
-          <w:rtl w:val="0"/>
-        </w:rPr>
-        <w:t xml:space="preserve">Talen Energy</w:t>
-      </w:r>
-    </w:p>
-    <w:p>
-      <w:pPr>
-        <w:spacing w:line="240" w:lineRule="auto"/>
-        <w:rPr>
-          <w:sz w:val="20"/>
-          <w:szCs w:val="20"/>
-        </w:rPr>
-      </w:pPr>
-      <w:r>
-        <w:rPr>
-          <w:b w:val="1"/>
-          <w:sz w:val="20"/>
-          <w:szCs w:val="20"/>
-          <w:rtl w:val="0"/>
-        </w:rPr>
-        <w:t xml:space="preserve">Cryptocurrency Specialist Intern </w:t>
-      </w:r>
-      <w:r>
-        <w:rPr>
-          <w:sz w:val="20"/>
-          <w:szCs w:val="20"/>
-          <w:rtl w:val="0"/>
-        </w:rPr>
-        <w:t xml:space="preserve">(May 2022 - Aug 2022)</w:t>
-      </w:r>
-    </w:p>
-    <w:p>
-      <w:pPr>
-        <w:numPr>
-          <w:ilvl w:val="0"/>
-          <w:numId w:val="2"/>
-        </w:numPr>
-        <w:spacing w:line="240" w:lineRule="auto"/>
-        <w:ind w:left="720" w:hanging="360"/>
-        <w:rPr>
-          <w:sz w:val="20"/>
-          <w:szCs w:val="20"/>
-          <w:u w:val="none"/>
-        </w:rPr>
-      </w:pPr>
-      <w:r>
-        <w:rPr>
-          <w:sz w:val="20"/>
-          <w:szCs w:val="20"/>
-          <w:rtl w:val="0"/>
-        </w:rPr>
-        <w:t xml:space="preserve">Assisted in establishment of Nautilus Cryptomine powered behind the meter by the Susquehanna nuclear plant to produce 300 MW of Bitcoin mining capacity</w:t>
-      </w:r>
-    </w:p>
-    <w:p>
-      <w:pPr>
-        <w:numPr>
-          <w:ilvl w:val="0"/>
-          <w:numId w:val="2"/>
-        </w:numPr>
-        <w:spacing w:line="240" w:lineRule="auto"/>
-        <w:ind w:left="720" w:hanging="360"/>
-        <w:rPr>
-          <w:sz w:val="20"/>
-          <w:szCs w:val="20"/>
-          <w:u w:val="none"/>
-        </w:rPr>
-      </w:pPr>
-      <w:r>
-        <w:rPr>
-          <w:sz w:val="20"/>
-          <w:szCs w:val="20"/>
-          <w:rtl w:val="0"/>
-        </w:rPr>
-        <w:t xml:space="preserve">Facilitated communication between contractors and stakeholders involved in the Cumulus Campus project</w:t>
-      </w:r>
-    </w:p>
-    <w:p>
-      <w:pPr>
-        <w:numPr>
-          <w:ilvl w:val="0"/>
-          <w:numId w:val="2"/>
-        </w:numPr>
-        <w:spacing w:line="240" w:lineRule="auto"/>
-        <w:ind w:left="720" w:hanging="360"/>
-        <w:rPr>
-          <w:sz w:val="20"/>
-          <w:szCs w:val="20"/>
-          <w:u w:val="none"/>
-        </w:rPr>
-      </w:pPr>
-      <w:r>
-        <w:rPr>
-          <w:sz w:val="20"/>
-          <w:szCs w:val="20"/>
-          <w:rtl w:val="0"/>
-        </w:rPr>
         <w:t xml:space="preserve">Used networking tools to prepare equipment for Nautilus campus, and assisted testing and setup of Antminers and other Cryptomine equipment.</w:t>
       </w:r>
     </w:p>
@@ -452,6 +452,8 @@
         <w:pStyle w:val="Heading3"/>
         <w:spacing w:line="240" w:lineRule="auto"/>
         <w:rPr>
+          <w:sz w:val="24"/>
+          <w:szCs w:val="24"/>
           <w:u w:val="single"/>
         </w:rPr>
       </w:pPr>
@@ -459,10 +461,41 @@
       <w:bookmarkEnd w:id="2"/>
       <w:r>
         <w:rPr>
+          <w:sz w:val="24"/>
+          <w:szCs w:val="24"/>
           <w:u w:val="single"/>
           <w:rtl w:val="0"/>
         </w:rPr>
         <w:t xml:space="preserve">Other Professional Experience</w:t>
+      </w:r>
+    </w:p>
+    <w:p>
+      <w:pPr>
+        <w:rPr/>
+      </w:pPr>
+      <w:r>
+        <w:rPr>
+          <w:rtl w:val="0"/>
+        </w:rPr>
+        <w:t xml:space="preserve">St. Mary of the Mills School - </w:t>
+      </w:r>
+      <w:r>
+        <w:rPr>
+          <w:b w:val="1"/>
+          <w:rtl w:val="0"/>
+        </w:rPr>
+        <w:t xml:space="preserve">Substitute Teacher </w:t>
+      </w:r>
+      <w:r>
+        <w:rPr>
+          <w:rtl w:val="0"/>
+        </w:rPr>
+        <w:t xml:space="preserve">- Sept 2024 - Present</w:t>
+      </w:r>
+      <w:r>
+        <w:rPr>
+          <w:rtl w:val="0"/>
+        </w:rPr>
       </w:r>
     </w:p>
     <w:p>
@@ -759,7 +792,7 @@
 </file>
 
 <file path=word/numbering.xml><?xml version="1.0" encoding="utf-8"?>
-<w:numbering xmlns:mc="http://schemas.openxmlformats.org/markup-compatibility/2006" xmlns:o="urn:schemas-microsoft-com:office:office" xmlns:r="http://schemas.openxmlformats.org/officeDocument/2006/relationships" xmlns:m="http://schemas.openxmlformats.org/officeDocument/2006/math" xmlns:v="urn:schemas-microsoft-com:vml" xmlns:wp="http://schemas.openxmlformats.org/drawingml/2006/wordprocessingDrawing" xmlns:w10="urn:schemas-microsoft-com:office:word" xmlns:w="http://schemas.openxmlformats.org/wordprocessingml/2006/main" xmlns:wne="http://schemas.microsoft.com/office/word/2006/wordml" xmlns:sl="http://schemas.openxmlformats.org/schemaLibrary/2006/main" xmlns:a="http://schemas.openxmlformats.org/drawingml/2006/main" xmlns:pic="http://schemas.openxmlformats.org/drawingml/2006/picture" xmlns:c="http://schemas.openxmlformats.org/drawingml/2006/chart" xmlns:lc="http://schemas.openxmlformats.org/drawingml/2006/lockedCanvas" xmlns:dgm="http://schemas.openxmlformats.org/drawingml/2006/diagram" xmlns:wps="http://schemas.microsoft.com/office/word/2010/wordprocessingShape" xmlns:wpg="http://schemas.microsoft.com/office/word/2010/wordprocessingGroup" xmlns:w14="http://schemas.microsoft.com/office/word/2010/wordml" xmlns:w15="http://schemas.microsoft.com/office/word/2012/wordml" xmlns:w16="http://schemas.microsoft.com/office/word/2018/wordml" xmlns:w16cex="http://schemas.microsoft.com/office/word/2018/wordml/cex" xmlns:w16cid="http://schemas.microsoft.com/office/word/2016/wordml/cid" xmlns:cr="http://schemas.microsoft.com/office/comments/2020/reactions">
+<w:numbering xmlns:mc="http://schemas.openxmlformats.org/markup-compatibility/2006" xmlns:o="urn:schemas-microsoft-com:office:office" xmlns:r="http://schemas.openxmlformats.org/officeDocument/2006/relationships" xmlns:m="http://schemas.openxmlformats.org/officeDocument/2006/math" xmlns:v="urn:schemas-microsoft-com:vml" xmlns:wp="http://schemas.openxmlformats.org/drawingml/2006/wordprocessingDrawing" xmlns:w10="urn:schemas-microsoft-com:office:word" xmlns:w="http://schemas.openxmlformats.org/wordprocessingml/2006/main" xmlns:wne="http://schemas.microsoft.com/office/word/2006/wordml" xmlns:sl="http://schemas.openxmlformats.org/schemaLibrary/2006/main" xmlns:a="http://schemas.openxmlformats.org/drawingml/2006/main" xmlns:pic="http://schemas.openxmlformats.org/drawingml/2006/picture" xmlns:c="http://schemas.openxmlformats.org/drawingml/2006/chart" xmlns:lc="http://schemas.openxmlformats.org/drawingml/2006/lockedCanvas" xmlns:dgm="http://schemas.openxmlformats.org/drawingml/2006/diagram" xmlns:wps="http://schemas.microsoft.com/office/word/2010/wordprocessingShape" xmlns:wpg="http://schemas.microsoft.com/office/word/2010/wordprocessingGroup" xmlns:w14="http://schemas.microsoft.com/office/word/2010/wordml" xmlns:w15="http://schemas.microsoft.com/office/word/2012/wordml" xmlns:w16="http://schemas.microsoft.com/office/word/2018/wordml" xmlns:w16cex="http://schemas.microsoft.com/office/word/2018/wordml/cex" xmlns:w16cid="http://schemas.microsoft.com/office/word/2016/wordml/cid" xmlns="http://schemas.microsoft.com/office/tasks/2019/documenttasks" xmlns:cr="http://schemas.microsoft.com/office/comments/2020/reactions">
   <w:abstractNum w:abstractNumId="1">
     <w:lvl w:ilvl="0">
       <w:start w:val="1"/>
@@ -990,7 +1023,7 @@
 </file>
 
 <file path=word/styles.xml><?xml version="1.0" encoding="utf-8"?>
-<w:styles xmlns:mc="http://schemas.openxmlformats.org/markup-compatibility/2006" xmlns:o="urn:schemas-microsoft-com:office:office" xmlns:r="http://schemas.openxmlformats.org/officeDocument/2006/relationships" xmlns:m="http://schemas.openxmlformats.org/officeDocument/2006/math" xmlns:v="urn:schemas-microsoft-com:vml" xmlns:wp="http://schemas.openxmlformats.org/drawingml/2006/wordprocessingDrawing" xmlns:w10="urn:schemas-microsoft-com:office:word" xmlns:w="http://schemas.openxmlformats.org/wordprocessingml/2006/main" xmlns:wne="http://schemas.microsoft.com/office/word/2006/wordml" xmlns:sl="http://schemas.openxmlformats.org/schemaLibrary/2006/main" xmlns:a="http://schemas.openxmlformats.org/drawingml/2006/main" xmlns:pic="http://schemas.openxmlformats.org/drawingml/2006/picture" xmlns:c="http://schemas.openxmlformats.org/drawingml/2006/chart" xmlns:lc="http://schemas.openxmlformats.org/drawingml/2006/lockedCanvas" xmlns:dgm="http://schemas.openxmlformats.org/drawingml/2006/diagram" xmlns:wps="http://schemas.microsoft.com/office/word/2010/wordprocessingShape" xmlns:wpg="http://schemas.microsoft.com/office/word/2010/wordprocessingGroup" xmlns:w14="http://schemas.microsoft.com/office/word/2010/wordml" xmlns:w15="http://schemas.microsoft.com/office/word/2012/wordml" xmlns:w16="http://schemas.microsoft.com/office/word/2018/wordml" xmlns:w16cex="http://schemas.microsoft.com/office/word/2018/wordml/cex" xmlns:w16cid="http://schemas.microsoft.com/office/word/2016/wordml/cid" xmlns:cr="http://schemas.microsoft.com/office/comments/2020/reactions">
+<w:styles xmlns:mc="http://schemas.openxmlformats.org/markup-compatibility/2006" xmlns:o="urn:schemas-microsoft-com:office:office" xmlns:r="http://schemas.openxmlformats.org/officeDocument/2006/relationships" xmlns:m="http://schemas.openxmlformats.org/officeDocument/2006/math" xmlns:v="urn:schemas-microsoft-com:vml" xmlns:wp="http://schemas.openxmlformats.org/drawingml/2006/wordprocessingDrawing" xmlns:w10="urn:schemas-microsoft-com:office:word" xmlns:w="http://schemas.openxmlformats.org/wordprocessingml/2006/main" xmlns:wne="http://schemas.microsoft.com/office/word/2006/wordml" xmlns:sl="http://schemas.openxmlformats.org/schemaLibrary/2006/main" xmlns:a="http://schemas.openxmlformats.org/drawingml/2006/main" xmlns:pic="http://schemas.openxmlformats.org/drawingml/2006/picture" xmlns:c="http://schemas.openxmlformats.org/drawingml/2006/chart" xmlns:lc="http://schemas.openxmlformats.org/drawingml/2006/lockedCanvas" xmlns:dgm="http://schemas.openxmlformats.org/drawingml/2006/diagram" xmlns:wps="http://schemas.microsoft.com/office/word/2010/wordprocessingShape" xmlns:wpg="http://schemas.microsoft.com/office/word/2010/wordprocessingGroup" xmlns:w14="http://schemas.microsoft.com/office/word/2010/wordml" xmlns:w15="http://schemas.microsoft.com/office/word/2012/wordml" xmlns:w16="http://schemas.microsoft.com/office/word/2018/wordml" xmlns:w16cex="http://schemas.microsoft.com/office/word/2018/wordml/cex" xmlns:w16cid="http://schemas.microsoft.com/office/word/2016/wordml/cid" xmlns="http://schemas.microsoft.com/office/tasks/2019/documenttasks" xmlns:cr="http://schemas.microsoft.com/office/comments/2020/reactions">
   <w:docDefaults>
     <w:rPrDefault>
       <w:rPr>

</xml_diff>